<commit_message>
Update Bear Hugs Master Word.docx
</commit_message>
<xml_diff>
--- a/External_Assets/Bear Hugs Master Word.docx
+++ b/External_Assets/Bear Hugs Master Word.docx
@@ -61,8 +61,6 @@
       <w:r>
         <w:t>Leonice</w:t>
       </w:r>
-      <w:bookmarkStart w:id="0" w:name="_GoBack"/>
-      <w:bookmarkEnd w:id="0"/>
     </w:p>
     <w:p>
       <w:r>
@@ -153,7 +151,21 @@
           <w:sz w:val="24"/>
           <w:szCs w:val="24"/>
         </w:rPr>
-        <w:t xml:space="preserve"> – Elia </w:t>
+        <w:t xml:space="preserve"> – </w:t>
+      </w:r>
+      <w:r>
+        <w:rPr>
+          <w:sz w:val="24"/>
+          <w:szCs w:val="24"/>
+        </w:rPr>
+        <w:t xml:space="preserve">by </w:t>
+      </w:r>
+      <w:r>
+        <w:rPr>
+          <w:sz w:val="24"/>
+          <w:szCs w:val="24"/>
+        </w:rPr>
+        <w:t xml:space="preserve">Elia </w:t>
       </w:r>
       <w:proofErr w:type="spellStart"/>
       <w:r>
@@ -178,6 +190,39 @@
           <w:szCs w:val="24"/>
         </w:rPr>
         <w:t>Pexels</w:t>
+      </w:r>
+      <w:proofErr w:type="spellEnd"/>
+    </w:p>
+    <w:p>
+      <w:pPr>
+        <w:rPr>
+          <w:sz w:val="24"/>
+          <w:szCs w:val="24"/>
+        </w:rPr>
+      </w:pPr>
+      <w:r>
+        <w:rPr>
+          <w:sz w:val="24"/>
+          <w:szCs w:val="24"/>
+        </w:rPr>
+        <w:t xml:space="preserve">Font AKA Dylan – by </w:t>
+      </w:r>
+      <w:proofErr w:type="spellStart"/>
+      <w:r>
+        <w:rPr>
+          <w:sz w:val="24"/>
+          <w:szCs w:val="24"/>
+        </w:rPr>
+        <w:t>AkaTyp</w:t>
+      </w:r>
+      <w:bookmarkStart w:id="0" w:name="_GoBack"/>
+      <w:bookmarkEnd w:id="0"/>
+      <w:r>
+        <w:rPr>
+          <w:sz w:val="24"/>
+          <w:szCs w:val="24"/>
+        </w:rPr>
+        <w:t>e</w:t>
       </w:r>
       <w:proofErr w:type="spellEnd"/>
     </w:p>

</xml_diff>